<commit_message>
added php and mysql docs
</commit_message>
<xml_diff>
--- a/PadmajaKondeti1.docx
+++ b/PadmajaKondeti1.docx
@@ -393,13 +393,24 @@
           <w:szCs w:val="24"/>
         </w:rPr>
       </w:pPr>
-      <w:r>
-        <w:rPr>
-          <w:rFonts w:ascii="Times New Roman" w:hAnsi="Times New Roman" w:cs="Times New Roman"/>
-          <w:sz w:val="24"/>
-          <w:szCs w:val="24"/>
-        </w:rPr>
-        <w:t xml:space="preserve">Active participant in developing the following websites </w:t>
+      <w:proofErr w:type="gramStart"/>
+      <w:r>
+        <w:rPr>
+          <w:rFonts w:ascii="Times New Roman" w:hAnsi="Times New Roman" w:cs="Times New Roman"/>
+          <w:sz w:val="24"/>
+          <w:szCs w:val="24"/>
+        </w:rPr>
+        <w:t>Participated in developing the following</w:t>
+      </w:r>
+      <w:bookmarkStart w:id="0" w:name="_GoBack"/>
+      <w:bookmarkEnd w:id="0"/>
+      <w:r>
+        <w:rPr>
+          <w:rFonts w:ascii="Times New Roman" w:hAnsi="Times New Roman" w:cs="Times New Roman"/>
+          <w:sz w:val="24"/>
+          <w:szCs w:val="24"/>
+        </w:rPr>
+        <w:t xml:space="preserve"> group projects </w:t>
       </w:r>
       <w:r>
         <w:rPr>
@@ -529,6 +540,7 @@
         </w:rPr>
         <w:t>.</w:t>
       </w:r>
+      <w:proofErr w:type="gramEnd"/>
       <w:r>
         <w:rPr>
           <w:rFonts w:ascii="Times New Roman" w:hAnsi="Times New Roman" w:cs="Times New Roman"/>
@@ -3632,8 +3644,6 @@
         </w:rPr>
         <w:tab/>
       </w:r>
-      <w:bookmarkStart w:id="0" w:name="_GoBack"/>
-      <w:bookmarkEnd w:id="0"/>
       <w:r>
         <w:rPr>
           <w:rFonts w:ascii="Times New Roman" w:hAnsi="Times New Roman" w:cs="Times New Roman"/>

</xml_diff>